<commit_message>
Added material for day 1 and 2.
</commit_message>
<xml_diff>
--- a/INAF Machine Learning School TOC.docx
+++ b/INAF Machine Learning School TOC.docx
@@ -973,6 +973,35 @@
           <w:lang w:val="en-US"/>
         </w:rPr>
         <w:t>Linear and logistic regression with a single neuron</w:t>
+      </w:r>
+    </w:p>
+    <w:p>
+      <w:pPr>
+        <w:pStyle w:val="ListParagraph"/>
+        <w:numPr>
+          <w:ilvl w:val="0"/>
+          <w:numId w:val="4"/>
+        </w:numPr>
+        <w:rPr>
+          <w:rFonts w:ascii="Arial" w:hAnsi="Arial" w:cs="Arial"/>
+          <w:lang w:val="en-US"/>
+        </w:rPr>
+      </w:pPr>
+      <w:proofErr w:type="spellStart"/>
+      <w:r>
+        <w:rPr>
+          <w:rFonts w:ascii="Arial" w:hAnsi="Arial" w:cs="Arial"/>
+          <w:lang w:val="en-US"/>
+        </w:rPr>
+        <w:t>Keras</w:t>
+      </w:r>
+      <w:proofErr w:type="spellEnd"/>
+      <w:r>
+        <w:rPr>
+          <w:rFonts w:ascii="Arial" w:hAnsi="Arial" w:cs="Arial"/>
+          <w:lang w:val="en-US"/>
+        </w:rPr>
+        <w:t xml:space="preserve"> and TensorFlow</w:t>
       </w:r>
     </w:p>
     <w:sectPr>

</xml_diff>